<commit_message>
Report has been added
</commit_message>
<xml_diff>
--- a/Report.docx
+++ b/Report.docx
@@ -57,7 +57,7 @@
           <w:lang w:eastAsia="ru-RU"/>
         </w:rPr>
         <w:drawing>
-          <wp:inline distT="0" distB="0" distL="0" distR="0" wp14:anchorId="7C4C531B" wp14:editId="171D22AE">
+          <wp:inline distT="0" distB="0" distL="0" distR="0" wp14:anchorId="3FD83022" wp14:editId="63BB4C76">
             <wp:extent cx="995680" cy="1125855"/>
             <wp:effectExtent l="0" t="0" r="0" b="0"/>
             <wp:docPr id="3" name="Picture 3"/>
@@ -254,15 +254,7 @@
           <w:szCs w:val="28"/>
           <w:u w:val="single"/>
         </w:rPr>
-        <w:t xml:space="preserve">Программное обеспечение </w:t>
-      </w:r>
-      <w:r>
-        <w:rPr>
-          <w:sz w:val="28"/>
-          <w:szCs w:val="28"/>
-          <w:u w:val="single"/>
-        </w:rPr>
-        <w:t>ЭВМ и информационные технологии</w:t>
+        <w:t>Программное обеспечение ЭВМ и информационные технологии</w:t>
       </w:r>
     </w:p>
     <w:p>
@@ -283,7 +275,6 @@
           <w:rFonts w:ascii="Arial" w:eastAsia="Times New Roman" w:hAnsi="Arial" w:cs="Arial"/>
           <w:sz w:val="30"/>
           <w:szCs w:val="30"/>
-          <w:lang w:val="en-US"/>
         </w:rPr>
       </w:pPr>
       <w:r>
@@ -299,7 +290,6 @@
           <w:rFonts w:ascii="Arial" w:eastAsia="Times New Roman" w:hAnsi="Arial" w:cs="Arial"/>
           <w:sz w:val="30"/>
           <w:szCs w:val="30"/>
-          <w:lang w:val="en-US"/>
         </w:rPr>
         <w:t xml:space="preserve"> </w:t>
       </w:r>
@@ -309,16 +299,27 @@
           <w:sz w:val="30"/>
           <w:szCs w:val="30"/>
         </w:rPr>
-        <w:t>№</w:t>
-      </w:r>
-      <w:r>
+        <w:t>№2</w:t>
+      </w:r>
+    </w:p>
+    <w:p>
+      <w:pPr>
+        <w:shd w:val="clear" w:color="auto" w:fill="FFFFFF"/>
+        <w:spacing w:after="0" w:line="240" w:lineRule="auto"/>
+        <w:jc w:val="center"/>
         <w:rPr>
           <w:rFonts w:ascii="Arial" w:eastAsia="Times New Roman" w:hAnsi="Arial" w:cs="Arial"/>
           <w:sz w:val="30"/>
           <w:szCs w:val="30"/>
-          <w:lang w:val="en-US"/>
-        </w:rPr>
-        <w:t>1</w:t>
+        </w:rPr>
+      </w:pPr>
+      <w:r>
+        <w:rPr>
+          <w:rFonts w:ascii="Arial" w:eastAsia="Times New Roman" w:hAnsi="Arial" w:cs="Arial"/>
+          <w:sz w:val="30"/>
+          <w:szCs w:val="30"/>
+        </w:rPr>
+        <w:t>по курсу «Тестирование и отладка ПО»</w:t>
       </w:r>
     </w:p>
     <w:p>
@@ -332,106 +333,25 @@
           <w:szCs w:val="30"/>
         </w:rPr>
       </w:pPr>
-      <w:r>
+    </w:p>
+    <w:p>
+      <w:pPr>
+        <w:shd w:val="clear" w:color="auto" w:fill="FFFFFF"/>
+        <w:spacing w:after="0" w:line="240" w:lineRule="auto"/>
+        <w:jc w:val="center"/>
         <w:rPr>
           <w:rFonts w:ascii="Arial" w:eastAsia="Times New Roman" w:hAnsi="Arial" w:cs="Arial"/>
           <w:sz w:val="30"/>
           <w:szCs w:val="30"/>
         </w:rPr>
-        <w:t>по курсу «Тестирование и отладка ПО»</w:t>
-      </w:r>
-    </w:p>
-    <w:p>
-      <w:pPr>
-        <w:shd w:val="clear" w:color="auto" w:fill="FFFFFF"/>
-        <w:spacing w:after="0" w:line="240" w:lineRule="auto"/>
-        <w:jc w:val="center"/>
+      </w:pPr>
+      <w:r>
         <w:rPr>
           <w:rFonts w:ascii="Arial" w:eastAsia="Times New Roman" w:hAnsi="Arial" w:cs="Arial"/>
           <w:sz w:val="30"/>
           <w:szCs w:val="30"/>
         </w:rPr>
-      </w:pPr>
-    </w:p>
-    <w:p>
-      <w:pPr>
-        <w:shd w:val="clear" w:color="auto" w:fill="FFFFFF"/>
-        <w:spacing w:after="0" w:line="240" w:lineRule="auto"/>
-        <w:jc w:val="center"/>
-        <w:rPr>
-          <w:rFonts w:ascii="Arial" w:eastAsia="Times New Roman" w:hAnsi="Arial" w:cs="Arial"/>
-          <w:sz w:val="30"/>
-          <w:szCs w:val="30"/>
-        </w:rPr>
-      </w:pPr>
-      <w:r>
-        <w:rPr>
-          <w:rFonts w:ascii="Arial" w:eastAsia="Times New Roman" w:hAnsi="Arial" w:cs="Arial"/>
-          <w:sz w:val="30"/>
-          <w:szCs w:val="30"/>
-        </w:rPr>
-        <w:t xml:space="preserve">Тема: Реализация алгоритма </w:t>
-      </w:r>
-      <w:proofErr w:type="spellStart"/>
-      <w:r>
-        <w:rPr>
-          <w:rFonts w:ascii="Arial" w:eastAsia="Times New Roman" w:hAnsi="Arial" w:cs="Arial"/>
-          <w:sz w:val="30"/>
-          <w:szCs w:val="30"/>
-        </w:rPr>
-        <w:t>Дейкстры</w:t>
-      </w:r>
-      <w:proofErr w:type="spellEnd"/>
-      <w:r>
-        <w:rPr>
-          <w:rFonts w:ascii="Arial" w:eastAsia="Times New Roman" w:hAnsi="Arial" w:cs="Arial"/>
-          <w:sz w:val="30"/>
-          <w:szCs w:val="30"/>
-        </w:rPr>
-        <w:t xml:space="preserve"> поиска кратчайшего пути в графе с использование технологии </w:t>
-      </w:r>
-      <w:r>
-        <w:rPr>
-          <w:rFonts w:ascii="Arial" w:eastAsia="Times New Roman" w:hAnsi="Arial" w:cs="Arial"/>
-          <w:sz w:val="30"/>
-          <w:szCs w:val="30"/>
-          <w:lang w:val="en-US"/>
-        </w:rPr>
-        <w:t>Test</w:t>
-      </w:r>
-      <w:r>
-        <w:rPr>
-          <w:rFonts w:ascii="Arial" w:eastAsia="Times New Roman" w:hAnsi="Arial" w:cs="Arial"/>
-          <w:sz w:val="30"/>
-          <w:szCs w:val="30"/>
-        </w:rPr>
-        <w:t xml:space="preserve"> </w:t>
-      </w:r>
-      <w:r>
-        <w:rPr>
-          <w:rFonts w:ascii="Arial" w:eastAsia="Times New Roman" w:hAnsi="Arial" w:cs="Arial"/>
-          <w:sz w:val="30"/>
-          <w:szCs w:val="30"/>
-          <w:lang w:val="en-US"/>
-        </w:rPr>
-        <w:t>Driven</w:t>
-      </w:r>
-      <w:r>
-        <w:rPr>
-          <w:rFonts w:ascii="Arial" w:eastAsia="Times New Roman" w:hAnsi="Arial" w:cs="Arial"/>
-          <w:sz w:val="30"/>
-          <w:szCs w:val="30"/>
-        </w:rPr>
-        <w:t xml:space="preserve"> </w:t>
-      </w:r>
-      <w:r>
-        <w:rPr>
-          <w:rFonts w:ascii="Arial" w:eastAsia="Times New Roman" w:hAnsi="Arial" w:cs="Arial"/>
-          <w:sz w:val="30"/>
-          <w:szCs w:val="30"/>
-          <w:lang w:val="en-US"/>
-        </w:rPr>
-        <w:t>Development</w:t>
+        <w:t>Тема: Модульное, интеграционное и системное тестирование клиент-серверного веб-приложения, реализующего алгоритм А*</w:t>
       </w:r>
     </w:p>
     <w:p>
@@ -516,21 +436,12 @@
                 <w:szCs w:val="26"/>
               </w:rPr>
             </w:pPr>
-            <w:proofErr w:type="gramStart"/>
             <w:r>
               <w:rPr>
                 <w:sz w:val="26"/>
                 <w:szCs w:val="26"/>
               </w:rPr>
-              <w:t xml:space="preserve">Студенты:   </w:t>
-            </w:r>
-            <w:proofErr w:type="gramEnd"/>
-            <w:r>
-              <w:rPr>
-                <w:sz w:val="26"/>
-                <w:szCs w:val="26"/>
-              </w:rPr>
-              <w:t xml:space="preserve">             </w:t>
+              <w:t xml:space="preserve">Студенты:                </w:t>
             </w:r>
           </w:p>
         </w:tc>
@@ -660,21 +571,12 @@
                 <w:szCs w:val="26"/>
               </w:rPr>
             </w:pPr>
-            <w:proofErr w:type="gramStart"/>
             <w:r>
               <w:rPr>
                 <w:sz w:val="26"/>
                 <w:szCs w:val="26"/>
               </w:rPr>
-              <w:t xml:space="preserve">Группа:   </w:t>
-            </w:r>
-            <w:proofErr w:type="gramEnd"/>
-            <w:r>
-              <w:rPr>
-                <w:sz w:val="26"/>
-                <w:szCs w:val="26"/>
-              </w:rPr>
-              <w:t xml:space="preserve">                                </w:t>
+              <w:t xml:space="preserve">Группа:                                   </w:t>
             </w:r>
           </w:p>
         </w:tc>
@@ -718,21 +620,12 @@
                 <w:szCs w:val="26"/>
               </w:rPr>
             </w:pPr>
-            <w:proofErr w:type="gramStart"/>
             <w:r>
               <w:rPr>
                 <w:sz w:val="26"/>
                 <w:szCs w:val="26"/>
               </w:rPr>
-              <w:t xml:space="preserve">Преподаватель:   </w:t>
-            </w:r>
-            <w:proofErr w:type="gramEnd"/>
-            <w:r>
-              <w:rPr>
-                <w:sz w:val="26"/>
-                <w:szCs w:val="26"/>
-              </w:rPr>
-              <w:t xml:space="preserve"> </w:t>
+              <w:t xml:space="preserve">Преподаватель:    </w:t>
             </w:r>
           </w:p>
         </w:tc>
@@ -816,45 +709,38 @@
     </w:p>
     <w:p>
       <w:pPr>
-        <w:ind w:left="360" w:firstLine="348"/>
-      </w:pPr>
-      <w:r>
-        <w:t xml:space="preserve">Реализовать в виде программы на ЭВМ алгоритм </w:t>
-      </w:r>
-      <w:proofErr w:type="spellStart"/>
-      <w:r>
-        <w:t>Декстры</w:t>
-      </w:r>
-      <w:proofErr w:type="spellEnd"/>
-      <w:r>
-        <w:t xml:space="preserve"> с использованием технологии </w:t>
+        <w:ind w:firstLine="360"/>
+        <w:jc w:val="both"/>
+      </w:pPr>
+      <w:r>
+        <w:t xml:space="preserve">Реализовать клиент-серверное веб-приложение с использованием паттерна проектирования </w:t>
       </w:r>
       <w:r>
         <w:rPr>
           <w:lang w:val="en-US"/>
         </w:rPr>
-        <w:t>Test</w:t>
+        <w:t>MVC</w:t>
+      </w:r>
+      <w:r>
+        <w:t xml:space="preserve">, обеспечивающее хранение графа и нахождение пути в графе алгоритмом </w:t>
+      </w:r>
+      <w:r>
+        <w:rPr>
+          <w:lang w:val="en-US"/>
+        </w:rPr>
+        <w:t>A</w:t>
+      </w:r>
+      <w:r>
+        <w:t>*</w:t>
+      </w:r>
+      <w:r>
+        <w:t>.</w:t>
       </w:r>
       <w:r>
         <w:t xml:space="preserve"> </w:t>
       </w:r>
       <w:r>
-        <w:rPr>
-          <w:lang w:val="en-US"/>
-        </w:rPr>
-        <w:t>Driven</w:t>
-      </w:r>
-      <w:r>
-        <w:t xml:space="preserve"> </w:t>
-      </w:r>
-      <w:r>
-        <w:rPr>
-          <w:lang w:val="en-US"/>
-        </w:rPr>
-        <w:t>Development</w:t>
-      </w:r>
-      <w:r>
-        <w:t>.</w:t>
+        <w:t>Написать модульные, системные и интеграционные тесты для приложения.</w:t>
       </w:r>
     </w:p>
     <w:p>
@@ -871,6 +757,17 @@
     </w:p>
     <w:p>
       <w:pPr>
+        <w:jc w:val="both"/>
+      </w:pPr>
+      <w:r>
+        <w:rPr>
+          <w:color w:val="FF0000"/>
+        </w:rPr>
+        <w:t>Серег, вставь что-нибудь про А*</w:t>
+      </w:r>
+    </w:p>
+    <w:p>
+      <w:pPr>
         <w:pStyle w:val="1"/>
         <w:numPr>
           <w:ilvl w:val="0"/>
@@ -878,7 +775,175 @@
         </w:numPr>
       </w:pPr>
       <w:r>
-        <w:t>Реализация алгоритма</w:t>
+        <w:t>Используемые технологии</w:t>
+      </w:r>
+    </w:p>
+    <w:p>
+      <w:pPr>
+        <w:ind w:firstLine="360"/>
+        <w:jc w:val="both"/>
+      </w:pPr>
+      <w:r>
+        <w:t xml:space="preserve">Серверная часть приложения написана на </w:t>
+      </w:r>
+      <w:r>
+        <w:rPr>
+          <w:lang w:val="en-US"/>
+        </w:rPr>
+        <w:t>python</w:t>
+      </w:r>
+      <w:r>
+        <w:t xml:space="preserve"> 3.5 </w:t>
+      </w:r>
+      <w:r>
+        <w:t xml:space="preserve">с использованием фреймворка </w:t>
+      </w:r>
+      <w:r>
+        <w:rPr>
+          <w:lang w:val="en-US"/>
+        </w:rPr>
+        <w:t>Django</w:t>
+      </w:r>
+      <w:r>
+        <w:t>.</w:t>
+      </w:r>
+      <w:r>
+        <w:t xml:space="preserve"> Данный выбор был сделан в целях изучения языка </w:t>
+      </w:r>
+      <w:r>
+        <w:rPr>
+          <w:lang w:val="en-US"/>
+        </w:rPr>
+        <w:t>python</w:t>
+      </w:r>
+      <w:r>
+        <w:t xml:space="preserve"> </w:t>
+      </w:r>
+      <w:r>
+        <w:t xml:space="preserve">и фреймворка </w:t>
+      </w:r>
+      <w:r>
+        <w:rPr>
+          <w:lang w:val="en-US"/>
+        </w:rPr>
+        <w:t>Django</w:t>
+      </w:r>
+      <w:r>
+        <w:t xml:space="preserve">. </w:t>
+      </w:r>
+    </w:p>
+    <w:p>
+      <w:pPr>
+        <w:ind w:firstLine="360"/>
+        <w:jc w:val="both"/>
+      </w:pPr>
+      <w:r>
+        <w:t xml:space="preserve">Клиентская часть реализована с использованием </w:t>
+      </w:r>
+      <w:r>
+        <w:rPr>
+          <w:lang w:val="en-US"/>
+        </w:rPr>
+        <w:t>HTML</w:t>
+      </w:r>
+      <w:r>
+        <w:t xml:space="preserve"> (</w:t>
+      </w:r>
+      <w:r>
+        <w:rPr>
+          <w:lang w:val="en-US"/>
+        </w:rPr>
+        <w:t>Django</w:t>
+      </w:r>
+      <w:r>
+        <w:t xml:space="preserve"> </w:t>
+      </w:r>
+      <w:r>
+        <w:rPr>
+          <w:lang w:val="en-US"/>
+        </w:rPr>
+        <w:t>Templates</w:t>
+      </w:r>
+      <w:r>
+        <w:t xml:space="preserve">), </w:t>
+      </w:r>
+      <w:r>
+        <w:rPr>
+          <w:lang w:val="en-US"/>
+        </w:rPr>
+        <w:t>CSS</w:t>
+      </w:r>
+      <w:r>
+        <w:t xml:space="preserve">, </w:t>
+      </w:r>
+      <w:r>
+        <w:rPr>
+          <w:lang w:val="en-US"/>
+        </w:rPr>
+        <w:t>Javascript</w:t>
+      </w:r>
+      <w:r>
+        <w:t xml:space="preserve">. </w:t>
+      </w:r>
+    </w:p>
+    <w:p>
+      <w:pPr>
+        <w:ind w:firstLine="360"/>
+        <w:jc w:val="both"/>
+      </w:pPr>
+      <w:r>
+        <w:t xml:space="preserve">Для модульных и интеграционных тестов используется модуль </w:t>
+      </w:r>
+      <w:r>
+        <w:rPr>
+          <w:lang w:val="en-US"/>
+        </w:rPr>
+        <w:t>unittest</w:t>
+      </w:r>
+      <w:r>
+        <w:t xml:space="preserve"> </w:t>
+      </w:r>
+      <w:r>
+        <w:t xml:space="preserve">языка </w:t>
+      </w:r>
+      <w:r>
+        <w:rPr>
+          <w:lang w:val="en-US"/>
+        </w:rPr>
+        <w:t>python</w:t>
+      </w:r>
+      <w:r>
+        <w:t>.</w:t>
+      </w:r>
+    </w:p>
+    <w:p>
+      <w:pPr>
+        <w:ind w:firstLine="360"/>
+        <w:jc w:val="both"/>
+      </w:pPr>
+      <w:r>
+        <w:t xml:space="preserve">Для системных тестов используется фреймворк </w:t>
+      </w:r>
+      <w:r>
+        <w:rPr>
+          <w:lang w:val="en-US"/>
+        </w:rPr>
+        <w:t>Selenium</w:t>
+      </w:r>
+      <w:r>
+        <w:t xml:space="preserve"> </w:t>
+      </w:r>
+      <w:r>
+        <w:t xml:space="preserve">и веб-драйвер браузера </w:t>
+      </w:r>
+      <w:r>
+        <w:rPr>
+          <w:lang w:val="en-US"/>
+        </w:rPr>
+        <w:t>Chrome</w:t>
+      </w:r>
+      <w:r>
+        <w:t>.</w:t>
       </w:r>
     </w:p>
     <w:p>
@@ -896,6 +961,7 @@
     <w:p>
       <w:pPr>
         <w:ind w:firstLine="360"/>
+        <w:jc w:val="both"/>
       </w:pPr>
       <w:r>
         <w:t>Каждый класс программы проектировался на основе заранее написанных тестовых методов. В процессе написания кода классов тесты корректировались.</w:t>
@@ -1279,10 +1345,7 @@
               <w:t xml:space="preserve"> </w:t>
             </w:r>
             <w:r>
-              <w:t xml:space="preserve">не является </w:t>
-            </w:r>
-            <w:r>
-              <w:t xml:space="preserve">типом </w:t>
+              <w:t xml:space="preserve">не является типом </w:t>
             </w:r>
             <w:r>
               <w:rPr>
@@ -1350,10 +1413,7 @@
               <w:t xml:space="preserve"> </w:t>
             </w:r>
             <w:r>
-              <w:t xml:space="preserve">не является </w:t>
-            </w:r>
-            <w:r>
-              <w:t xml:space="preserve">типом </w:t>
+              <w:t xml:space="preserve">не является типом </w:t>
             </w:r>
             <w:r>
               <w:rPr>
@@ -1390,11 +1450,6 @@
             <w:shd w:val="clear" w:color="auto" w:fill="D5DCE4" w:themeFill="text2" w:themeFillTint="33"/>
           </w:tcPr>
           <w:p>
-            <w:pPr>
-              <w:rPr>
-                <w:lang w:val="en-US"/>
-              </w:rPr>
-            </w:pPr>
             <w:r>
               <w:rPr>
                 <w:lang w:val="en-US"/>
@@ -1402,18 +1457,12 @@
               <w:t>nodes</w:t>
             </w:r>
             <w:r>
-              <w:rPr>
-                <w:lang w:val="en-US"/>
-              </w:rPr>
               <w:t xml:space="preserve"> </w:t>
             </w:r>
             <w:r>
               <w:t>и</w:t>
             </w:r>
             <w:r>
-              <w:rPr>
-                <w:lang w:val="en-US"/>
-              </w:rPr>
               <w:t xml:space="preserve"> </w:t>
             </w:r>
             <w:r>
@@ -1423,25 +1472,22 @@
               <w:t>arcs</w:t>
             </w:r>
             <w:r>
-              <w:rPr>
-                <w:lang w:val="en-US"/>
-              </w:rPr>
               <w:t xml:space="preserve"> – </w:t>
             </w:r>
             <w:r>
               <w:t>пустые</w:t>
             </w:r>
             <w:r>
-              <w:rPr>
-                <w:lang w:val="en-US"/>
-              </w:rPr>
-              <w:t xml:space="preserve"> </w:t>
-            </w:r>
-            <w:r>
-              <w:rPr>
-                <w:lang w:val="en-US"/>
-              </w:rPr>
-              <w:t>set’</w:t>
+              <w:t xml:space="preserve"> </w:t>
+            </w:r>
+            <w:r>
+              <w:rPr>
+                <w:lang w:val="en-US"/>
+              </w:rPr>
+              <w:t>set</w:t>
+            </w:r>
+            <w:r>
+              <w:t>’</w:t>
             </w:r>
             <w:r>
               <w:t>ы</w:t>
@@ -1521,10 +1567,7 @@
               <w:t xml:space="preserve"> </w:t>
             </w:r>
             <w:r>
-              <w:t>пустое</w:t>
-            </w:r>
-            <w:r>
-              <w:t xml:space="preserve"> </w:t>
+              <w:t xml:space="preserve">пустое </w:t>
             </w:r>
             <w:r>
               <w:rPr>
@@ -1604,10 +1647,7 @@
               <w:t xml:space="preserve"> </w:t>
             </w:r>
             <w:r>
-              <w:t>пусто</w:t>
-            </w:r>
-            <w:r>
-              <w:t xml:space="preserve">е </w:t>
+              <w:t xml:space="preserve">пустое </w:t>
             </w:r>
             <w:r>
               <w:rPr>
@@ -1763,25 +1803,7 @@
               <w:rPr>
                 <w:lang w:val="en-US"/>
               </w:rPr>
-              <w:t>testCreationWithNot</w:t>
-            </w:r>
-            <w:r>
-              <w:rPr>
-                <w:lang w:val="en-US"/>
-              </w:rPr>
-              <w:t>Consistent</w:t>
-            </w:r>
-            <w:r>
-              <w:rPr>
-                <w:lang w:val="en-US"/>
-              </w:rPr>
-              <w:t>NodesAndArcs</w:t>
-            </w:r>
-            <w:r>
-              <w:rPr>
-                <w:lang w:val="en-US"/>
-              </w:rPr>
-              <w:t>Sets</w:t>
+              <w:t>testCreationWithNotConsistentNodesAndArcsSets</w:t>
             </w:r>
           </w:p>
         </w:tc>
@@ -2392,6 +2414,7 @@
               <w:rPr>
                 <w:lang w:val="en-US"/>
               </w:rPr>
+              <w:lastRenderedPageBreak/>
               <w:t>arc</w:t>
             </w:r>
             <w:r>
@@ -2618,19 +2641,7 @@
               <w:rPr>
                 <w:lang w:val="en-US"/>
               </w:rPr>
-              <w:t>testDelete</w:t>
-            </w:r>
-            <w:r>
-              <w:rPr>
-                <w:lang w:val="en-US"/>
-              </w:rPr>
-              <w:t>Node</w:t>
-            </w:r>
-            <w:r>
-              <w:rPr>
-                <w:lang w:val="en-US"/>
-              </w:rPr>
-              <w:t>WithNodeEqualsNone</w:t>
+              <w:t>testDeleteNodeWithNodeEqualsNone</w:t>
             </w:r>
           </w:p>
         </w:tc>
@@ -2646,13 +2657,7 @@
               <w:rPr>
                 <w:lang w:val="en-US"/>
               </w:rPr>
-              <w:t>n</w:t>
-            </w:r>
-            <w:r>
-              <w:rPr>
-                <w:lang w:val="en-US"/>
-              </w:rPr>
-              <w:t>ode</w:t>
+              <w:t>node</w:t>
             </w:r>
             <w:r>
               <w:t xml:space="preserve"> </w:t>
@@ -2685,22 +2690,13 @@
               <w:t xml:space="preserve"> </w:t>
             </w:r>
             <w:r>
-              <w:t>не явл.</w:t>
-            </w:r>
-            <w:r>
-              <w:t xml:space="preserve"> экземп. кл. </w:t>
-            </w:r>
-            <w:r>
-              <w:rPr>
-                <w:lang w:val="en-US"/>
-              </w:rPr>
-              <w:t>N</w:t>
-            </w:r>
-            <w:r>
-              <w:rPr>
-                <w:lang w:val="en-US"/>
-              </w:rPr>
-              <w:t>ode</w:t>
+              <w:t xml:space="preserve">не явл. экземп. кл. </w:t>
+            </w:r>
+            <w:r>
+              <w:rPr>
+                <w:lang w:val="en-US"/>
+              </w:rPr>
+              <w:t>Node</w:t>
             </w:r>
           </w:p>
         </w:tc>
@@ -2766,7 +2762,6 @@
               <w:rPr>
                 <w:lang w:val="en-US"/>
               </w:rPr>
-              <w:lastRenderedPageBreak/>
               <w:t>node</w:t>
             </w:r>
             <w:r>
@@ -2801,13 +2796,7 @@
               <w:rPr>
                 <w:lang w:val="en-US"/>
               </w:rPr>
-              <w:t>testDeletionOfExistingNode</w:t>
-            </w:r>
-            <w:r>
-              <w:rPr>
-                <w:lang w:val="en-US"/>
-              </w:rPr>
-              <w:t>WithoutArcs</w:t>
+              <w:t>testDeletionOfExistingNodeWithoutArcs</w:t>
             </w:r>
           </w:p>
         </w:tc>
@@ -2857,13 +2846,7 @@
               <w:rPr>
                 <w:lang w:val="en-US"/>
               </w:rPr>
-              <w:t>testDeletionOfExistingNode</w:t>
-            </w:r>
-            <w:r>
-              <w:rPr>
-                <w:lang w:val="en-US"/>
-              </w:rPr>
-              <w:t>WithArcs</w:t>
+              <w:t>testDeletionOfExistingNodeWithArcs</w:t>
             </w:r>
           </w:p>
         </w:tc>
@@ -3117,7 +3100,26 @@
         </w:numPr>
       </w:pPr>
       <w:r>
-        <w:t>Результаты тестов</w:t>
+        <w:t>Интеграционные тесты</w:t>
+      </w:r>
+    </w:p>
+    <w:p>
+      <w:pPr>
+        <w:rPr>
+          <w:color w:val="FF0000"/>
+        </w:rPr>
+      </w:pPr>
+      <w:r>
+        <w:rPr>
+          <w:color w:val="FF0000"/>
+        </w:rPr>
+        <w:t xml:space="preserve">Серег, вставь что-нибудь тоже </w:t>
+      </w:r>
+      <w:r>
+        <w:rPr>
+          <w:color w:val="FF0000"/>
+        </w:rPr>
+        <w:sym w:font="Wingdings" w:char="F04A"/>
       </w:r>
     </w:p>
     <w:p>
@@ -3129,16 +3131,593 @@
         </w:numPr>
       </w:pPr>
       <w:r>
+        <w:t>Системные тесты</w:t>
+      </w:r>
+    </w:p>
+    <w:p>
+      <w:pPr>
+        <w:ind w:firstLine="360"/>
+        <w:jc w:val="both"/>
+      </w:pPr>
+      <w:r>
+        <w:t xml:space="preserve">Для системного тестирования используется фреймворк </w:t>
+      </w:r>
+      <w:r>
+        <w:rPr>
+          <w:lang w:val="en-US"/>
+        </w:rPr>
+        <w:t>Selenium</w:t>
+      </w:r>
+      <w:r>
+        <w:t xml:space="preserve"> (</w:t>
+      </w:r>
+      <w:r>
+        <w:t xml:space="preserve">реализация для </w:t>
+      </w:r>
+      <w:r>
+        <w:rPr>
+          <w:lang w:val="en-US"/>
+        </w:rPr>
+        <w:t>python</w:t>
+      </w:r>
+      <w:r>
+        <w:t xml:space="preserve">) </w:t>
+      </w:r>
+      <w:r>
+        <w:t xml:space="preserve">и веб-драйвер браузера </w:t>
+      </w:r>
+      <w:r>
+        <w:rPr>
+          <w:lang w:val="en-US"/>
+        </w:rPr>
+        <w:t>Chrome</w:t>
+      </w:r>
+      <w:r>
+        <w:t>.</w:t>
+      </w:r>
+    </w:p>
+    <w:p>
+      <w:pPr>
+        <w:jc w:val="both"/>
+      </w:pPr>
+      <w:r>
+        <w:t>Тестируется сценарий создания графа и сохранения его на сервер. Порядок действий в тесте следующий:</w:t>
+      </w:r>
+    </w:p>
+    <w:p>
+      <w:pPr>
+        <w:pStyle w:val="a3"/>
+        <w:numPr>
+          <w:ilvl w:val="0"/>
+          <w:numId w:val="6"/>
+        </w:numPr>
+      </w:pPr>
+      <w:r>
+        <w:t xml:space="preserve">Перейти на страницу </w:t>
+      </w:r>
+      <w:hyperlink r:id="rId7" w:history="1">
+        <w:r>
+          <w:rPr>
+            <w:rStyle w:val="a8"/>
+            <w:lang w:val="en-US"/>
+          </w:rPr>
+          <w:t>http://127.0.0.1/</w:t>
+        </w:r>
+      </w:hyperlink>
+    </w:p>
+    <w:p>
+      <w:pPr>
+        <w:pStyle w:val="a3"/>
+        <w:numPr>
+          <w:ilvl w:val="0"/>
+          <w:numId w:val="6"/>
+        </w:numPr>
+      </w:pPr>
+      <w:r>
+        <w:t xml:space="preserve">Проверить заголовок страницы на равенство </w:t>
+      </w:r>
+      <w:r>
+        <w:t>"Graph utils"</w:t>
+      </w:r>
+    </w:p>
+    <w:p>
+      <w:pPr>
+        <w:pStyle w:val="a3"/>
+        <w:numPr>
+          <w:ilvl w:val="0"/>
+          <w:numId w:val="6"/>
+        </w:numPr>
+      </w:pPr>
+      <w:r>
+        <w:t xml:space="preserve">Выбрать элемент </w:t>
+      </w:r>
+      <w:r>
+        <w:rPr>
+          <w:lang w:val="en-US"/>
+        </w:rPr>
+        <w:t>DOM</w:t>
+      </w:r>
+      <w:r>
+        <w:t xml:space="preserve"> </w:t>
+      </w:r>
+      <w:r>
+        <w:t xml:space="preserve">с атрибутом </w:t>
+      </w:r>
+      <w:r>
+        <w:rPr>
+          <w:lang w:val="en-US"/>
+        </w:rPr>
+        <w:t>id</w:t>
+      </w:r>
+      <w:r>
+        <w:t>=</w:t>
+      </w:r>
+      <w:r>
+        <w:t>”</w:t>
+      </w:r>
+      <w:r>
+        <w:rPr>
+          <w:lang w:val="en-US"/>
+        </w:rPr>
+        <w:t>inputGraphArea</w:t>
+      </w:r>
+      <w:r>
+        <w:t>”</w:t>
+      </w:r>
+      <w:r>
+        <w:t xml:space="preserve"> – поле ввода нового графа</w:t>
+      </w:r>
+    </w:p>
+    <w:p>
+      <w:pPr>
+        <w:pStyle w:val="a3"/>
+        <w:numPr>
+          <w:ilvl w:val="0"/>
+          <w:numId w:val="6"/>
+        </w:numPr>
+      </w:pPr>
+      <w:r>
+        <w:t xml:space="preserve">Ввести в это поле текст </w:t>
+      </w:r>
+      <w:r>
+        <w:t>“ nodes:1,2;arcs:1-&gt;2[9]”</w:t>
+      </w:r>
+    </w:p>
+    <w:p>
+      <w:pPr>
+        <w:pStyle w:val="a3"/>
+        <w:numPr>
+          <w:ilvl w:val="0"/>
+          <w:numId w:val="6"/>
+        </w:numPr>
+      </w:pPr>
+      <w:r>
+        <w:t xml:space="preserve">Выбрать элемент </w:t>
+      </w:r>
+      <w:r>
+        <w:rPr>
+          <w:lang w:val="en-US"/>
+        </w:rPr>
+        <w:t>DOM</w:t>
+      </w:r>
+      <w:r>
+        <w:t xml:space="preserve"> </w:t>
+      </w:r>
+      <w:r>
+        <w:t xml:space="preserve">с атрибутом </w:t>
+      </w:r>
+      <w:r>
+        <w:rPr>
+          <w:lang w:val="en-US"/>
+        </w:rPr>
+        <w:t>id</w:t>
+      </w:r>
+      <w:r>
+        <w:t>=</w:t>
+      </w:r>
+      <w:r>
+        <w:t>”</w:t>
+      </w:r>
+      <w:r>
+        <w:rPr>
+          <w:lang w:val="en-US"/>
+        </w:rPr>
+        <w:t>saveGraphButton</w:t>
+      </w:r>
+      <w:r>
+        <w:t>”</w:t>
+      </w:r>
+      <w:r>
+        <w:t xml:space="preserve"> – кнопка сохранения введенного графа</w:t>
+      </w:r>
+    </w:p>
+    <w:p>
+      <w:pPr>
+        <w:pStyle w:val="a3"/>
+        <w:numPr>
+          <w:ilvl w:val="0"/>
+          <w:numId w:val="6"/>
+        </w:numPr>
+      </w:pPr>
+      <w:r>
+        <w:t xml:space="preserve">Послать нажатие кнопки </w:t>
+      </w:r>
+      <w:r>
+        <w:rPr>
+          <w:lang w:val="en-US"/>
+        </w:rPr>
+        <w:t>Enter</w:t>
+      </w:r>
+      <w:r>
+        <w:t xml:space="preserve"> </w:t>
+      </w:r>
+      <w:r>
+        <w:t>выбранному элементу кнопки</w:t>
+      </w:r>
+    </w:p>
+    <w:p>
+      <w:pPr>
+        <w:rPr>
+          <w:lang w:val="en-US"/>
+        </w:rPr>
+      </w:pPr>
+      <w:r>
+        <w:t>Ниже приведен код теста</w:t>
+      </w:r>
+      <w:r>
+        <w:rPr>
+          <w:lang w:val="en-US"/>
+        </w:rPr>
+        <w:t>:</w:t>
+      </w:r>
+    </w:p>
+    <w:tbl>
+      <w:tblPr>
+        <w:tblStyle w:val="a4"/>
+        <w:tblW w:w="0" w:type="auto"/>
+        <w:tblLook w:val="04A0" w:firstRow="1" w:lastRow="0" w:firstColumn="1" w:lastColumn="0" w:noHBand="0" w:noVBand="1"/>
+      </w:tblPr>
+      <w:tblGrid>
+        <w:gridCol w:w="10456"/>
+      </w:tblGrid>
+      <w:tr>
+        <w:tc>
+          <w:tcPr>
+            <w:tcW w:w="10456" w:type="dxa"/>
+          </w:tcPr>
+          <w:p>
+            <w:pPr>
+              <w:rPr>
+                <w:lang w:val="en-US"/>
+              </w:rPr>
+            </w:pPr>
+            <w:r>
+              <w:rPr>
+                <w:lang w:val="en-US"/>
+              </w:rPr>
+              <w:t>class GraphClientTests(unittest.TestCase):</w:t>
+            </w:r>
+          </w:p>
+          <w:p>
+            <w:pPr>
+              <w:rPr>
+                <w:lang w:val="en-US"/>
+              </w:rPr>
+            </w:pPr>
+          </w:p>
+          <w:p>
+            <w:pPr>
+              <w:rPr>
+                <w:lang w:val="en-US"/>
+              </w:rPr>
+            </w:pPr>
+            <w:r>
+              <w:rPr>
+                <w:lang w:val="en-US"/>
+              </w:rPr>
+              <w:t xml:space="preserve">    def setUp(self):</w:t>
+            </w:r>
+          </w:p>
+          <w:p>
+            <w:pPr>
+              <w:rPr>
+                <w:lang w:val="en-US"/>
+              </w:rPr>
+            </w:pPr>
+            <w:r>
+              <w:rPr>
+                <w:lang w:val="en-US"/>
+              </w:rPr>
+              <w:t xml:space="preserve">        self.driver = webdriver.Chrome()</w:t>
+            </w:r>
+          </w:p>
+          <w:p>
+            <w:pPr>
+              <w:rPr>
+                <w:lang w:val="en-US"/>
+              </w:rPr>
+            </w:pPr>
+          </w:p>
+          <w:p>
+            <w:pPr>
+              <w:rPr>
+                <w:lang w:val="en-US"/>
+              </w:rPr>
+            </w:pPr>
+            <w:r>
+              <w:rPr>
+                <w:lang w:val="en-US"/>
+              </w:rPr>
+              <w:t xml:space="preserve">    def test_save_graph_on_server(self):</w:t>
+            </w:r>
+          </w:p>
+          <w:p>
+            <w:pPr>
+              <w:rPr>
+                <w:lang w:val="en-US"/>
+              </w:rPr>
+            </w:pPr>
+            <w:r>
+              <w:rPr>
+                <w:lang w:val="en-US"/>
+              </w:rPr>
+              <w:t xml:space="preserve">        driver = self.driver</w:t>
+            </w:r>
+          </w:p>
+          <w:p>
+            <w:pPr>
+              <w:rPr>
+                <w:lang w:val="en-US"/>
+              </w:rPr>
+            </w:pPr>
+            <w:r>
+              <w:rPr>
+                <w:lang w:val="en-US"/>
+              </w:rPr>
+              <w:t xml:space="preserve">        driver.get("http://127.0.0.1:8000/")</w:t>
+            </w:r>
+          </w:p>
+          <w:p>
+            <w:pPr>
+              <w:rPr>
+                <w:lang w:val="en-US"/>
+              </w:rPr>
+            </w:pPr>
+          </w:p>
+          <w:p>
+            <w:pPr>
+              <w:rPr>
+                <w:lang w:val="en-US"/>
+              </w:rPr>
+            </w:pPr>
+            <w:r>
+              <w:rPr>
+                <w:lang w:val="en-US"/>
+              </w:rPr>
+              <w:t xml:space="preserve">        self.assertIn("Graph utils", driver.title)</w:t>
+            </w:r>
+          </w:p>
+          <w:p>
+            <w:pPr>
+              <w:rPr>
+                <w:lang w:val="en-US"/>
+              </w:rPr>
+            </w:pPr>
+          </w:p>
+          <w:p>
+            <w:pPr>
+              <w:rPr>
+                <w:lang w:val="en-US"/>
+              </w:rPr>
+            </w:pPr>
+            <w:r>
+              <w:rPr>
+                <w:lang w:val="en-US"/>
+              </w:rPr>
+              <w:t xml:space="preserve">        graph_input_area = driver.find_element_by_id("graphInputArea")</w:t>
+            </w:r>
+          </w:p>
+          <w:p>
+            <w:pPr>
+              <w:rPr>
+                <w:lang w:val="en-US"/>
+              </w:rPr>
+            </w:pPr>
+            <w:r>
+              <w:rPr>
+                <w:lang w:val="en-US"/>
+              </w:rPr>
+              <w:t xml:space="preserve">        graph_input_area.send_keys("nodes:1,2;arcs:1-&gt;2[9]")</w:t>
+            </w:r>
+          </w:p>
+          <w:p>
+            <w:pPr>
+              <w:rPr>
+                <w:lang w:val="en-US"/>
+              </w:rPr>
+            </w:pPr>
+          </w:p>
+          <w:p>
+            <w:pPr>
+              <w:rPr>
+                <w:lang w:val="en-US"/>
+              </w:rPr>
+            </w:pPr>
+            <w:r>
+              <w:rPr>
+                <w:lang w:val="en-US"/>
+              </w:rPr>
+              <w:t xml:space="preserve">        save_graph_button = driver.find_element_by_id("saveGraphButton")</w:t>
+            </w:r>
+          </w:p>
+          <w:p>
+            <w:pPr>
+              <w:rPr>
+                <w:lang w:val="en-US"/>
+              </w:rPr>
+            </w:pPr>
+            <w:r>
+              <w:rPr>
+                <w:lang w:val="en-US"/>
+              </w:rPr>
+              <w:t xml:space="preserve">        save_graph_button.send_</w:t>
+            </w:r>
+            <w:r>
+              <w:rPr>
+                <w:lang w:val="en-US"/>
+              </w:rPr>
+              <w:t>keys(Keys.RETURN)</w:t>
+            </w:r>
+          </w:p>
+          <w:p>
+            <w:pPr>
+              <w:rPr>
+                <w:lang w:val="en-US"/>
+              </w:rPr>
+            </w:pPr>
+          </w:p>
+          <w:p>
+            <w:pPr>
+              <w:rPr>
+                <w:lang w:val="en-US"/>
+              </w:rPr>
+            </w:pPr>
+            <w:r>
+              <w:rPr>
+                <w:lang w:val="en-US"/>
+              </w:rPr>
+              <w:t xml:space="preserve">    def tearDown(self):</w:t>
+            </w:r>
+          </w:p>
+          <w:p>
+            <w:pPr>
+              <w:rPr>
+                <w:lang w:val="en-US"/>
+              </w:rPr>
+            </w:pPr>
+            <w:r>
+              <w:rPr>
+                <w:lang w:val="en-US"/>
+              </w:rPr>
+              <w:t xml:space="preserve">        self.driver.close()</w:t>
+            </w:r>
+          </w:p>
+          <w:p>
+            <w:pPr>
+              <w:rPr>
+                <w:lang w:val="en-US"/>
+              </w:rPr>
+            </w:pPr>
+          </w:p>
+          <w:p>
+            <w:pPr>
+              <w:rPr>
+                <w:lang w:val="en-US"/>
+              </w:rPr>
+            </w:pPr>
+            <w:r>
+              <w:rPr>
+                <w:lang w:val="en-US"/>
+              </w:rPr>
+              <w:t>if __name__ == "__main__":</w:t>
+            </w:r>
+          </w:p>
+          <w:p>
+            <w:pPr>
+              <w:rPr>
+                <w:lang w:val="en-US"/>
+              </w:rPr>
+            </w:pPr>
+            <w:r>
+              <w:rPr>
+                <w:lang w:val="en-US"/>
+              </w:rPr>
+              <w:t xml:space="preserve">    unittest.main()</w:t>
+            </w:r>
+          </w:p>
+        </w:tc>
+      </w:tr>
+    </w:tbl>
+    <w:p>
+      <w:pPr>
+        <w:rPr>
+          <w:lang w:val="en-US"/>
+        </w:rPr>
+      </w:pPr>
+    </w:p>
+    <w:p>
+      <w:pPr>
+        <w:pStyle w:val="1"/>
+        <w:numPr>
+          <w:ilvl w:val="0"/>
+          <w:numId w:val="5"/>
+        </w:numPr>
+      </w:pPr>
+      <w:r>
+        <w:t>Результаты тестов</w:t>
+      </w:r>
+    </w:p>
+    <w:p>
+      <w:pPr>
+        <w:ind w:firstLine="360"/>
+        <w:jc w:val="both"/>
+      </w:pPr>
+      <w:r>
+        <w:t>Все тесты завершаются успешно перед запуском приложения (и (или) при его работе).</w:t>
+      </w:r>
+    </w:p>
+    <w:p>
+      <w:pPr>
+        <w:pStyle w:val="1"/>
+        <w:numPr>
+          <w:ilvl w:val="0"/>
+          <w:numId w:val="5"/>
+        </w:numPr>
+      </w:pPr>
+      <w:r>
         <w:t>Выводы</w:t>
       </w:r>
     </w:p>
-    <w:p/>
     <w:p>
       <w:pPr>
+        <w:ind w:firstLine="360"/>
+        <w:jc w:val="both"/>
+      </w:pPr>
+      <w:r>
+        <w:t xml:space="preserve">В ходе данной работы нами был получен опыт комплексного тестирования клиент-серверного веб приложения, получены навыки работы с языком программирования </w:t>
+      </w:r>
+      <w:r>
         <w:rPr>
           <w:lang w:val="en-US"/>
         </w:rPr>
-      </w:pPr>
+        <w:t>python</w:t>
+      </w:r>
+      <w:r>
+        <w:t xml:space="preserve"> 3.5 </w:t>
+      </w:r>
+      <w:r>
+        <w:t xml:space="preserve">и фреймворком </w:t>
+      </w:r>
+      <w:r>
+        <w:rPr>
+          <w:lang w:val="en-US"/>
+        </w:rPr>
+        <w:t>Django</w:t>
+      </w:r>
+      <w:r>
+        <w:t>.</w:t>
+      </w:r>
+    </w:p>
+    <w:p>
+      <w:pPr>
+        <w:ind w:firstLine="360"/>
+        <w:jc w:val="both"/>
+      </w:pPr>
+      <w:r>
+        <w:t>Был реализован и успешно протестирован алгоритм А*.</w:t>
+      </w:r>
+    </w:p>
+    <w:p>
       <w:bookmarkStart w:id="0" w:name="_GoBack"/>
       <w:bookmarkEnd w:id="0"/>
     </w:p>
@@ -3155,6 +3734,119 @@
 <file path=word/numbering.xml><?xml version="1.0" encoding="utf-8"?>
 <w:numbering xmlns:wpc="http://schemas.microsoft.com/office/word/2010/wordprocessingCanvas" xmlns:mc="http://schemas.openxmlformats.org/markup-compatibility/2006" xmlns:o="urn:schemas-microsoft-com:office:office" xmlns:r="http://schemas.openxmlformats.org/officeDocument/2006/relationships" xmlns:m="http://schemas.openxmlformats.org/officeDocument/2006/math" xmlns:v="urn:schemas-microsoft-com:vml" xmlns:wp14="http://schemas.microsoft.com/office/word/2010/wordprocessingDrawing" xmlns:wp="http://schemas.openxmlformats.org/drawingml/2006/wordprocessingDrawing" xmlns:w10="urn:schemas-microsoft-com:office:word" xmlns:w="http://schemas.openxmlformats.org/wordprocessingml/2006/main" xmlns:w14="http://schemas.microsoft.com/office/word/2010/wordml" xmlns:w15="http://schemas.microsoft.com/office/word/2012/wordml" xmlns:wpg="http://schemas.microsoft.com/office/word/2010/wordprocessingGroup" xmlns:wpi="http://schemas.microsoft.com/office/word/2010/wordprocessingInk" xmlns:wne="http://schemas.microsoft.com/office/word/2006/wordml" xmlns:wps="http://schemas.microsoft.com/office/word/2010/wordprocessingShape" mc:Ignorable="w14 w15 wp14">
   <w:abstractNum w:abstractNumId="0" w15:restartNumberingAfterBreak="0">
+    <w:nsid w:val="0FFF5B8E"/>
+    <w:multiLevelType w:val="hybridMultilevel"/>
+    <w:tmpl w:val="5EA0B512"/>
+    <w:lvl w:ilvl="0" w:tplc="04190001">
+      <w:start w:val="1"/>
+      <w:numFmt w:val="bullet"/>
+      <w:lvlText w:val=""/>
+      <w:lvlJc w:val="left"/>
+      <w:pPr>
+        <w:ind w:left="720" w:hanging="360"/>
+      </w:pPr>
+      <w:rPr>
+        <w:rFonts w:ascii="Symbol" w:hAnsi="Symbol" w:hint="default"/>
+      </w:rPr>
+    </w:lvl>
+    <w:lvl w:ilvl="1" w:tplc="04190003" w:tentative="1">
+      <w:start w:val="1"/>
+      <w:numFmt w:val="bullet"/>
+      <w:lvlText w:val="o"/>
+      <w:lvlJc w:val="left"/>
+      <w:pPr>
+        <w:ind w:left="1440" w:hanging="360"/>
+      </w:pPr>
+      <w:rPr>
+        <w:rFonts w:ascii="Courier New" w:hAnsi="Courier New" w:cs="Courier New" w:hint="default"/>
+      </w:rPr>
+    </w:lvl>
+    <w:lvl w:ilvl="2" w:tplc="04190005" w:tentative="1">
+      <w:start w:val="1"/>
+      <w:numFmt w:val="bullet"/>
+      <w:lvlText w:val=""/>
+      <w:lvlJc w:val="left"/>
+      <w:pPr>
+        <w:ind w:left="2160" w:hanging="360"/>
+      </w:pPr>
+      <w:rPr>
+        <w:rFonts w:ascii="Wingdings" w:hAnsi="Wingdings" w:hint="default"/>
+      </w:rPr>
+    </w:lvl>
+    <w:lvl w:ilvl="3" w:tplc="04190001" w:tentative="1">
+      <w:start w:val="1"/>
+      <w:numFmt w:val="bullet"/>
+      <w:lvlText w:val=""/>
+      <w:lvlJc w:val="left"/>
+      <w:pPr>
+        <w:ind w:left="2880" w:hanging="360"/>
+      </w:pPr>
+      <w:rPr>
+        <w:rFonts w:ascii="Symbol" w:hAnsi="Symbol" w:hint="default"/>
+      </w:rPr>
+    </w:lvl>
+    <w:lvl w:ilvl="4" w:tplc="04190003" w:tentative="1">
+      <w:start w:val="1"/>
+      <w:numFmt w:val="bullet"/>
+      <w:lvlText w:val="o"/>
+      <w:lvlJc w:val="left"/>
+      <w:pPr>
+        <w:ind w:left="3600" w:hanging="360"/>
+      </w:pPr>
+      <w:rPr>
+        <w:rFonts w:ascii="Courier New" w:hAnsi="Courier New" w:cs="Courier New" w:hint="default"/>
+      </w:rPr>
+    </w:lvl>
+    <w:lvl w:ilvl="5" w:tplc="04190005" w:tentative="1">
+      <w:start w:val="1"/>
+      <w:numFmt w:val="bullet"/>
+      <w:lvlText w:val=""/>
+      <w:lvlJc w:val="left"/>
+      <w:pPr>
+        <w:ind w:left="4320" w:hanging="360"/>
+      </w:pPr>
+      <w:rPr>
+        <w:rFonts w:ascii="Wingdings" w:hAnsi="Wingdings" w:hint="default"/>
+      </w:rPr>
+    </w:lvl>
+    <w:lvl w:ilvl="6" w:tplc="04190001" w:tentative="1">
+      <w:start w:val="1"/>
+      <w:numFmt w:val="bullet"/>
+      <w:lvlText w:val=""/>
+      <w:lvlJc w:val="left"/>
+      <w:pPr>
+        <w:ind w:left="5040" w:hanging="360"/>
+      </w:pPr>
+      <w:rPr>
+        <w:rFonts w:ascii="Symbol" w:hAnsi="Symbol" w:hint="default"/>
+      </w:rPr>
+    </w:lvl>
+    <w:lvl w:ilvl="7" w:tplc="04190003" w:tentative="1">
+      <w:start w:val="1"/>
+      <w:numFmt w:val="bullet"/>
+      <w:lvlText w:val="o"/>
+      <w:lvlJc w:val="left"/>
+      <w:pPr>
+        <w:ind w:left="5760" w:hanging="360"/>
+      </w:pPr>
+      <w:rPr>
+        <w:rFonts w:ascii="Courier New" w:hAnsi="Courier New" w:cs="Courier New" w:hint="default"/>
+      </w:rPr>
+    </w:lvl>
+    <w:lvl w:ilvl="8" w:tplc="04190005" w:tentative="1">
+      <w:start w:val="1"/>
+      <w:numFmt w:val="bullet"/>
+      <w:lvlText w:val=""/>
+      <w:lvlJc w:val="left"/>
+      <w:pPr>
+        <w:ind w:left="6480" w:hanging="360"/>
+      </w:pPr>
+      <w:rPr>
+        <w:rFonts w:ascii="Wingdings" w:hAnsi="Wingdings" w:hint="default"/>
+      </w:rPr>
+    </w:lvl>
+  </w:abstractNum>
+  <w:abstractNum w:abstractNumId="1" w15:restartNumberingAfterBreak="0">
     <w:nsid w:val="23134FA7"/>
     <w:multiLevelType w:val="hybridMultilevel"/>
     <w:tmpl w:val="1A1E3960"/>
@@ -3243,7 +3935,7 @@
       </w:pPr>
     </w:lvl>
   </w:abstractNum>
-  <w:abstractNum w:abstractNumId="1" w15:restartNumberingAfterBreak="0">
+  <w:abstractNum w:abstractNumId="2" w15:restartNumberingAfterBreak="0">
     <w:nsid w:val="27BC1AAF"/>
     <w:multiLevelType w:val="hybridMultilevel"/>
     <w:tmpl w:val="155EFF7A"/>
@@ -3332,7 +4024,7 @@
       </w:pPr>
     </w:lvl>
   </w:abstractNum>
-  <w:abstractNum w:abstractNumId="2" w15:restartNumberingAfterBreak="0">
+  <w:abstractNum w:abstractNumId="3" w15:restartNumberingAfterBreak="0">
     <w:nsid w:val="41CC797C"/>
     <w:multiLevelType w:val="hybridMultilevel"/>
     <w:tmpl w:val="B37ACD3C"/>
@@ -3418,7 +4110,7 @@
       </w:pPr>
     </w:lvl>
   </w:abstractNum>
-  <w:abstractNum w:abstractNumId="3" w15:restartNumberingAfterBreak="0">
+  <w:abstractNum w:abstractNumId="4" w15:restartNumberingAfterBreak="0">
     <w:nsid w:val="71800668"/>
     <w:multiLevelType w:val="hybridMultilevel"/>
     <w:tmpl w:val="495E221A"/>
@@ -3507,7 +4199,7 @@
       </w:pPr>
     </w:lvl>
   </w:abstractNum>
-  <w:abstractNum w:abstractNumId="4" w15:restartNumberingAfterBreak="0">
+  <w:abstractNum w:abstractNumId="5" w15:restartNumberingAfterBreak="0">
     <w:nsid w:val="7CD54B8D"/>
     <w:multiLevelType w:val="hybridMultilevel"/>
     <w:tmpl w:val="434056D6"/>
@@ -3594,19 +4286,22 @@
     </w:lvl>
   </w:abstractNum>
   <w:num w:numId="1">
+    <w:abstractNumId w:val="2"/>
+  </w:num>
+  <w:num w:numId="2">
     <w:abstractNumId w:val="1"/>
   </w:num>
-  <w:num w:numId="2">
-    <w:abstractNumId w:val="0"/>
+  <w:num w:numId="3">
+    <w:abstractNumId w:val="4"/>
   </w:num>
-  <w:num w:numId="3">
+  <w:num w:numId="4">
     <w:abstractNumId w:val="3"/>
   </w:num>
-  <w:num w:numId="4">
-    <w:abstractNumId w:val="2"/>
+  <w:num w:numId="5">
+    <w:abstractNumId w:val="5"/>
   </w:num>
-  <w:num w:numId="5">
-    <w:abstractNumId w:val="4"/>
+  <w:num w:numId="6">
+    <w:abstractNumId w:val="0"/>
   </w:num>
 </w:numbering>
 </file>
@@ -4004,6 +4699,7 @@
   <w:style w:type="paragraph" w:default="1" w:styleId="a">
     <w:name w:val="Normal"/>
     <w:qFormat/>
+    <w:rsid w:val="0016064C"/>
   </w:style>
   <w:style w:type="paragraph" w:styleId="1">
     <w:name w:val="heading 1"/>
@@ -4150,6 +4846,17 @@
       <w:color w:val="2E74B5" w:themeColor="accent1" w:themeShade="BF"/>
       <w:sz w:val="32"/>
       <w:szCs w:val="32"/>
+    </w:rPr>
+  </w:style>
+  <w:style w:type="character" w:styleId="a8">
+    <w:name w:val="Hyperlink"/>
+    <w:basedOn w:val="a0"/>
+    <w:uiPriority w:val="99"/>
+    <w:unhideWhenUsed/>
+    <w:rsid w:val="0016064C"/>
+    <w:rPr>
+      <w:color w:val="0563C1" w:themeColor="hyperlink"/>
+      <w:u w:val="single"/>
     </w:rPr>
   </w:style>
 </w:styles>
@@ -4421,7 +5128,7 @@
 </file>
 
 <file path=customXml/itemProps1.xml><?xml version="1.0" encoding="utf-8"?>
-<ds:datastoreItem xmlns:ds="http://schemas.openxmlformats.org/officeDocument/2006/customXml" ds:itemID="{9D5AE60E-5502-4BAC-9FCD-10362806E4C5}">
+<ds:datastoreItem xmlns:ds="http://schemas.openxmlformats.org/officeDocument/2006/customXml" ds:itemID="{100FA044-E4A3-425D-954D-5DE2DEAF62FA}">
   <ds:schemaRefs>
     <ds:schemaRef ds:uri="http://schemas.openxmlformats.org/officeDocument/2006/bibliography"/>
   </ds:schemaRefs>

</xml_diff>